<commit_message>
Updated SM & parameters page for manuscript, minor fix to bootstrap iterations adjustment
</commit_message>
<xml_diff>
--- a/powe(R)OC manuscript Supplementary Material.docx
+++ b/powe(R)OC manuscript Supplementary Material.docx
@@ -286,6 +286,83 @@
                 <w:szCs w:val="24"/>
               </w:rPr>
               <w:t>.1, .2, .3</w:t>
+            </w:r>
+          </w:p>
+        </w:tc>
+      </w:tr>
+      <w:tr>
+        <w:trPr>
+          <w:trHeight w:val="515"/>
+        </w:trPr>
+        <w:tc>
+          <w:tcPr>
+            <w:tcW w:w="4085" w:type="dxa"/>
+            <w:tcMar>
+              <w:top w:w="100" w:type="dxa"/>
+              <w:left w:w="100" w:type="dxa"/>
+              <w:bottom w:w="100" w:type="dxa"/>
+              <w:right w:w="100" w:type="dxa"/>
+            </w:tcMar>
+          </w:tcPr>
+          <w:p>
+            <w:pPr>
+              <w:widowControl w:val="0"/>
+              <w:pBdr>
+                <w:top w:val="nil"/>
+                <w:left w:val="nil"/>
+                <w:bottom w:val="nil"/>
+                <w:right w:val="nil"/>
+                <w:between w:val="nil"/>
+              </w:pBdr>
+              <w:rPr>
+                <w:rFonts w:ascii="Times New Roman" w:eastAsia="Times New Roman" w:hAnsi="Times New Roman" w:cs="Times New Roman"/>
+                <w:sz w:val="24"/>
+                <w:szCs w:val="24"/>
+              </w:rPr>
+            </w:pPr>
+            <w:r>
+              <w:rPr>
+                <w:rFonts w:ascii="Times New Roman" w:eastAsia="Times New Roman" w:hAnsi="Times New Roman" w:cs="Times New Roman"/>
+                <w:sz w:val="24"/>
+                <w:szCs w:val="24"/>
+              </w:rPr>
+              <w:t>Between- or within-subjects</w:t>
+            </w:r>
+          </w:p>
+        </w:tc>
+        <w:tc>
+          <w:tcPr>
+            <w:tcW w:w="2180" w:type="dxa"/>
+            <w:tcMar>
+              <w:top w:w="100" w:type="dxa"/>
+              <w:left w:w="100" w:type="dxa"/>
+              <w:bottom w:w="100" w:type="dxa"/>
+              <w:right w:w="100" w:type="dxa"/>
+            </w:tcMar>
+          </w:tcPr>
+          <w:p>
+            <w:pPr>
+              <w:widowControl w:val="0"/>
+              <w:pBdr>
+                <w:top w:val="nil"/>
+                <w:left w:val="nil"/>
+                <w:bottom w:val="nil"/>
+                <w:right w:val="nil"/>
+                <w:between w:val="nil"/>
+              </w:pBdr>
+              <w:rPr>
+                <w:rFonts w:ascii="Times New Roman" w:eastAsia="Times New Roman" w:hAnsi="Times New Roman" w:cs="Times New Roman"/>
+                <w:sz w:val="24"/>
+                <w:szCs w:val="24"/>
+              </w:rPr>
+            </w:pPr>
+            <w:r>
+              <w:rPr>
+                <w:rFonts w:ascii="Times New Roman" w:eastAsia="Times New Roman" w:hAnsi="Times New Roman" w:cs="Times New Roman"/>
+                <w:sz w:val="24"/>
+                <w:szCs w:val="24"/>
+              </w:rPr>
+              <w:t>Between-subjects</w:t>
             </w:r>
           </w:p>
         </w:tc>
@@ -8307,15 +8384,7 @@
           <w:sz w:val="24"/>
           <w:szCs w:val="24"/>
         </w:rPr>
-        <w:t xml:space="preserve"> , and were obtained from the Open Science Framework. If you have ROC data (along with analysis parameters) you are willing to share for the purposes</w:t>
-      </w:r>
-      <w:r>
-        <w:rPr>
-          <w:rFonts w:ascii="Times New Roman" w:eastAsia="Times New Roman" w:hAnsi="Times New Roman" w:cs="Times New Roman"/>
-          <w:sz w:val="24"/>
-          <w:szCs w:val="24"/>
-        </w:rPr>
-        <w:t xml:space="preserve"> of simulation testing, feel free to email me at ericmah@uvic.ca. Issues/comments on the app or simulation testing results can be posted on GitHub at</w:t>
+        <w:t xml:space="preserve"> , and were obtained from the Open Science Framework. If you have ROC data (along with analysis parameters) you are willing to share for the purposes of simulation testing, feel free to email me at ericmah@uvic.ca. Issues/comments on the app or simulation testing results can be posted on GitHub at</w:t>
       </w:r>
       <w:hyperlink r:id="rId12">
         <w:r>
@@ -8358,16 +8427,7 @@
           <w:sz w:val="34"/>
           <w:szCs w:val="34"/>
         </w:rPr>
-        <w:t>AUC Re</w:t>
-      </w:r>
-      <w:r>
-        <w:rPr>
-          <w:rFonts w:ascii="Times New Roman" w:eastAsia="Times New Roman" w:hAnsi="Times New Roman" w:cs="Times New Roman"/>
-          <w:b/>
-          <w:sz w:val="34"/>
-          <w:szCs w:val="34"/>
-        </w:rPr>
-        <w:t>covery</w:t>
+        <w:t>AUC Recovery</w:t>
       </w:r>
     </w:p>
     <w:p>
@@ -8385,15 +8445,7 @@
           <w:sz w:val="24"/>
           <w:szCs w:val="24"/>
         </w:rPr>
-        <w:t>At a basic level, simulation validity depends on the ability of the simulations to recover AUC values close to those in the original dataset. The figure below depicts original AUC estimates from various papers with open data (5 papers, 8 experiments</w:t>
-      </w:r>
-      <w:r>
-        <w:rPr>
-          <w:rFonts w:ascii="Times New Roman" w:eastAsia="Times New Roman" w:hAnsi="Times New Roman" w:cs="Times New Roman"/>
-          <w:sz w:val="24"/>
-          <w:szCs w:val="24"/>
-        </w:rPr>
-        <w:t>, 22 ROC curves computed using the same N’s/pAUC cutoffs in the original papers), along with simulated estimates and intervals:</w:t>
+        <w:t>At a basic level, simulation validity depends on the ability of the simulations to recover AUC values close to those in the original dataset. The figure below depicts original AUC estimates from various papers with open data (5 papers, 8 experiments, 22 ROC curves computed using the same N’s/pAUC cutoffs in the original papers), along with simulated estimates and intervals:</w:t>
       </w:r>
     </w:p>
     <w:p>
@@ -8466,23 +8518,7 @@
           <w:szCs w:val="24"/>
         </w:rPr>
         <w:lastRenderedPageBreak/>
-        <w:t xml:space="preserve">Testing the ability of the simulation to recover AUC values from experiments. Open circles represent original AUC values, all </w:t>
-      </w:r>
-      <w:r>
-        <w:rPr>
-          <w:rFonts w:ascii="Times New Roman" w:eastAsia="Times New Roman" w:hAnsi="Times New Roman" w:cs="Times New Roman"/>
-          <w:sz w:val="24"/>
-          <w:szCs w:val="24"/>
-        </w:rPr>
-        <w:t>other points represent simulation estimates under various conditions (“NSims” = Number of simulated datasets per effect size/N, “NBootIter” = Number of bootstrap iterations per AUC comparison). Error bars = 95% quantiles on the mean estimated AUC for the s</w:t>
-      </w:r>
-      <w:r>
-        <w:rPr>
-          <w:rFonts w:ascii="Times New Roman" w:eastAsia="Times New Roman" w:hAnsi="Times New Roman" w:cs="Times New Roman"/>
-          <w:sz w:val="24"/>
-          <w:szCs w:val="24"/>
-        </w:rPr>
-        <w:t>imulations. Overall, simulations demonstrate excellent ability to recover original AUC values, even under default settings (NSims = 100, NBootIter = 1000).</w:t>
+        <w:t>Testing the ability of the simulation to recover AUC values from experiments. Open circles represent original AUC values, all other points represent simulation estimates under various conditions (“NSims” = Number of simulated datasets per effect size/N, “NBootIter” = Number of bootstrap iterations per AUC comparison). Error bars = 95% quantiles on the mean estimated AUC for the simulations. Overall, simulations demonstrate excellent ability to recover original AUC values, even under default settings (NSims = 100, NBootIter = 1000).</w:t>
       </w:r>
     </w:p>
     <w:p>
@@ -8525,15 +8561,7 @@
           <w:sz w:val="24"/>
           <w:szCs w:val="24"/>
         </w:rPr>
-        <w:t>Still, the question remains as to whether increasing</w:t>
-      </w:r>
-      <w:r>
-        <w:rPr>
-          <w:rFonts w:ascii="Times New Roman" w:eastAsia="Times New Roman" w:hAnsi="Times New Roman" w:cs="Times New Roman"/>
-          <w:sz w:val="24"/>
-          <w:szCs w:val="24"/>
-        </w:rPr>
-        <w:t xml:space="preserve"> the number of simulations or bootstrap iterations increases power. The figure below shows the width of the 95% quantile intervals for the AUC estimates above, as a function of the simulation conditions.</w:t>
+        <w:t>Still, the question remains as to whether increasing the number of simulations or bootstrap iterations increases power. The figure below shows the width of the 95% quantile intervals for the AUC estimates above, as a function of the simulation conditions.</w:t>
       </w:r>
     </w:p>
     <w:p>
@@ -8607,15 +8635,7 @@
           <w:szCs w:val="24"/>
         </w:rPr>
         <w:lastRenderedPageBreak/>
-        <w:t xml:space="preserve">Based on these simulations, it does not seem that </w:t>
-      </w:r>
-      <w:r>
-        <w:rPr>
-          <w:rFonts w:ascii="Times New Roman" w:eastAsia="Times New Roman" w:hAnsi="Times New Roman" w:cs="Times New Roman"/>
-          <w:sz w:val="24"/>
-          <w:szCs w:val="24"/>
-        </w:rPr>
-        <w:t>increasing the number of simulations or bootstrap iterations necessarily or substantially increases the precision of the simulation beyond the default settings, suggesting that the default settings will result in reasonable estimates.</w:t>
+        <w:t>Based on these simulations, it does not seem that increasing the number of simulations or bootstrap iterations necessarily or substantially increases the precision of the simulation beyond the default settings, suggesting that the default settings will result in reasonable estimates.</w:t>
       </w:r>
     </w:p>
     <w:p>
@@ -8640,16 +8660,7 @@
           <w:sz w:val="34"/>
           <w:szCs w:val="34"/>
         </w:rPr>
-        <w:t>Power estimates under</w:t>
-      </w:r>
-      <w:r>
-        <w:rPr>
-          <w:rFonts w:ascii="Times New Roman" w:eastAsia="Times New Roman" w:hAnsi="Times New Roman" w:cs="Times New Roman"/>
-          <w:b/>
-          <w:sz w:val="34"/>
-          <w:szCs w:val="34"/>
-        </w:rPr>
-        <w:t xml:space="preserve"> different conditions</w:t>
+        <w:t>Power estimates under different conditions</w:t>
       </w:r>
     </w:p>
     <w:p>
@@ -8667,15 +8678,7 @@
           <w:sz w:val="24"/>
           <w:szCs w:val="24"/>
         </w:rPr>
-        <w:t>It is not clear whether the default simulation settings result in the most accurate power estimates. I simulated power for 13 ROC comparisons from the papers above. I also conducted two simulation runs of a dataset with a prespecified</w:t>
-      </w:r>
-      <w:r>
-        <w:rPr>
-          <w:rFonts w:ascii="Times New Roman" w:eastAsia="Times New Roman" w:hAnsi="Times New Roman" w:cs="Times New Roman"/>
-          <w:sz w:val="24"/>
-          <w:szCs w:val="24"/>
-        </w:rPr>
-        <w:t xml:space="preserve"> null effect (using the “Medium Similarity” condition from Colloff et al., 2021a as a base) to compare with the normative Type I Error Rate of .05, all under the three different simulation conditions. These power estimates are plotted below:</w:t>
+        <w:t>It is not clear whether the default simulation settings result in the most accurate power estimates. I simulated power for 13 ROC comparisons from the papers above. I also conducted two simulation runs of a dataset with a prespecified null effect (using the “Medium Similarity” condition from Colloff et al., 2021a as a base) to compare with the normative Type I Error Rate of .05, all under the three different simulation conditions. These power estimates are plotted below:</w:t>
       </w:r>
     </w:p>
     <w:p>
@@ -8749,23 +8752,7 @@
           <w:szCs w:val="24"/>
         </w:rPr>
         <w:lastRenderedPageBreak/>
-        <w:t>Power estima</w:t>
-      </w:r>
-      <w:r>
-        <w:rPr>
-          <w:rFonts w:ascii="Times New Roman" w:eastAsia="Times New Roman" w:hAnsi="Times New Roman" w:cs="Times New Roman"/>
-          <w:sz w:val="24"/>
-          <w:szCs w:val="24"/>
-        </w:rPr>
-        <w:t>tes differed slightly across the different simulation conditions, but no clear patterns emerged. In these examples, the maximum range of estimated power was .10. Importantly, power estimates in the two null effect simulations were close to the nominal Type</w:t>
-      </w:r>
-      <w:r>
-        <w:rPr>
-          <w:rFonts w:ascii="Times New Roman" w:eastAsia="Times New Roman" w:hAnsi="Times New Roman" w:cs="Times New Roman"/>
-          <w:sz w:val="24"/>
-          <w:szCs w:val="24"/>
-        </w:rPr>
-        <w:t xml:space="preserve"> I Error Rate of .05 (though the non-default settings resulted in slightly higher estimates).</w:t>
+        <w:t>Power estimates differed slightly across the different simulation conditions, but no clear patterns emerged. In these examples, the maximum range of estimated power was .10. Importantly, power estimates in the two null effect simulations were close to the nominal Type I Error Rate of .05 (though the non-default settings resulted in slightly higher estimates).</w:t>
       </w:r>
     </w:p>
     <w:p>
@@ -8808,23 +8795,7 @@
           <w:sz w:val="24"/>
           <w:szCs w:val="24"/>
         </w:rPr>
-        <w:t>Finally, I examined the behaviour of the different simulation settings for a full simulation example (i.e., involving mu</w:t>
-      </w:r>
-      <w:r>
-        <w:rPr>
-          <w:rFonts w:ascii="Times New Roman" w:eastAsia="Times New Roman" w:hAnsi="Times New Roman" w:cs="Times New Roman"/>
-          <w:sz w:val="24"/>
-          <w:szCs w:val="24"/>
-        </w:rPr>
-        <w:t>ltiple N’s/sample sizes). I simulated power for 5 effect sizes and 3 sample sizes (1000, 3000, 5000), again using the “Medium Similarity” condition data from Colloff et al. (2021a) as a base. For each simulation setting I ran two simulations to get a basic</w:t>
-      </w:r>
-      <w:r>
-        <w:rPr>
-          <w:rFonts w:ascii="Times New Roman" w:eastAsia="Times New Roman" w:hAnsi="Times New Roman" w:cs="Times New Roman"/>
-          <w:sz w:val="24"/>
-          <w:szCs w:val="24"/>
-        </w:rPr>
-        <w:t xml:space="preserve"> idea of run-to-run consistency. First, the hypothetical ROCs that were tested for this analysis:</w:t>
+        <w:t>Finally, I examined the behaviour of the different simulation settings for a full simulation example (i.e., involving multiple N’s/sample sizes). I simulated power for 5 effect sizes and 3 sample sizes (1000, 3000, 5000), again using the “Medium Similarity” condition data from Colloff et al. (2021a) as a base. For each simulation setting I ran two simulations to get a basic idea of run-to-run consistency. First, the hypothetical ROCs that were tested for this analysis:</w:t>
       </w:r>
     </w:p>
     <w:p>
@@ -8970,31 +8941,7 @@
           <w:szCs w:val="24"/>
         </w:rPr>
         <w:lastRenderedPageBreak/>
-        <w:t>These simulations result in the same general expected pattern, but there are a few things worth noting. First, i</w:t>
-      </w:r>
-      <w:r>
-        <w:rPr>
-          <w:rFonts w:ascii="Times New Roman" w:eastAsia="Times New Roman" w:hAnsi="Times New Roman" w:cs="Times New Roman"/>
-          <w:sz w:val="24"/>
-          <w:szCs w:val="24"/>
-        </w:rPr>
-        <w:t>t appears that the default settings (though the fastest for simulation) result in a good amount of run-to-run variability, and a violation of power simulation expectations (i.e., higher power for a smaller effect size with the same sample size). Between in</w:t>
-      </w:r>
-      <w:r>
-        <w:rPr>
-          <w:rFonts w:ascii="Times New Roman" w:eastAsia="Times New Roman" w:hAnsi="Times New Roman" w:cs="Times New Roman"/>
-          <w:sz w:val="24"/>
-          <w:szCs w:val="24"/>
-        </w:rPr>
-        <w:t xml:space="preserve">creasing the bootstrap iterations and increasing the # of sims, increasing the # of sims seems to result in more run-to-run consistency while maintaining the expected patterns of results, at the cost of increasing the required simulation time. At least in </w:t>
-      </w:r>
-      <w:r>
-        <w:rPr>
-          <w:rFonts w:ascii="Times New Roman" w:eastAsia="Times New Roman" w:hAnsi="Times New Roman" w:cs="Times New Roman"/>
-          <w:sz w:val="24"/>
-          <w:szCs w:val="24"/>
-        </w:rPr>
-        <w:t>these examples, upping the default values of both NSims and NIter did not seem to offer substantial benefit over increasing NSims, and increasing NSims beyond 200 did not seem to result in a substantial gain.</w:t>
+        <w:t>These simulations result in the same general expected pattern, but there are a few things worth noting. First, it appears that the default settings (though the fastest for simulation) result in a good amount of run-to-run variability, and a violation of power simulation expectations (i.e., higher power for a smaller effect size with the same sample size). Between increasing the bootstrap iterations and increasing the # of sims, increasing the # of sims seems to result in more run-to-run consistency while maintaining the expected patterns of results, at the cost of increasing the required simulation time. At least in these examples, upping the default values of both NSims and NIter did not seem to offer substantial benefit over increasing NSims, and increasing NSims beyond 200 did not seem to result in a substantial gain.</w:t>
       </w:r>
     </w:p>
     <w:p>
@@ -9037,31 +8984,7 @@
           <w:sz w:val="24"/>
           <w:szCs w:val="24"/>
         </w:rPr>
-        <w:t>I tested a) the ability of the app to recover published DPP values (from Smith et al., 2019, who used the “concealment” and “nothing” condition data from Colloff et al., 2016). The reported DPP values in Smith et al., 2019 were .86 and .82 respectively, wi</w:t>
-      </w:r>
-      <w:r>
-        <w:rPr>
-          <w:rFonts w:ascii="Times New Roman" w:eastAsia="Times New Roman" w:hAnsi="Times New Roman" w:cs="Times New Roman"/>
-          <w:sz w:val="24"/>
-          <w:szCs w:val="24"/>
-        </w:rPr>
-        <w:t>th a DPP difference of .04 (95% CI [.007, .087]). In an initial simulation run using the same data and sample size (and using 100 simulated samples and 2200 bootstraps per DPP test), the simulation DPPs were .87 and .82, with an estimated DPP difference of</w:t>
-      </w:r>
-      <w:r>
-        <w:rPr>
-          <w:rFonts w:ascii="Times New Roman" w:eastAsia="Times New Roman" w:hAnsi="Times New Roman" w:cs="Times New Roman"/>
-          <w:sz w:val="24"/>
-          <w:szCs w:val="24"/>
-        </w:rPr>
-        <w:t xml:space="preserve"> .05 (95% CI [-.008, .10]). In a second simulation run, the simulation DPPs were .87 and .82, with an estimated DPP difference of .05 (95% CI [-.006, .11]). Aside from some discrepancies with the DPP difference CIs due to slightly different calculation met</w:t>
-      </w:r>
-      <w:r>
-        <w:rPr>
-          <w:rFonts w:ascii="Times New Roman" w:eastAsia="Times New Roman" w:hAnsi="Times New Roman" w:cs="Times New Roman"/>
-          <w:sz w:val="24"/>
-          <w:szCs w:val="24"/>
-        </w:rPr>
-        <w:t>hods, powe(R)OC recovered the DPP values accurately and consistently across different simulation runs.</w:t>
+        <w:t>I tested a) the ability of the app to recover published DPP values (from Smith et al., 2019, who used the “concealment” and “nothing” condition data from Colloff et al., 2016). The reported DPP values in Smith et al., 2019 were .86 and .82 respectively, with a DPP difference of .04 (95% CI [.007, .087]). In an initial simulation run using the same data and sample size (and using 100 simulated samples and 2200 bootstraps per DPP test), the simulation DPPs were .87 and .82, with an estimated DPP difference of .05 (95% CI [-.008, .10]). In a second simulation run, the simulation DPPs were .87 and .82, with an estimated DPP difference of .05 (95% CI [-.006, .11]). Aside from some discrepancies with the DPP difference CIs due to slightly different calculation methods, powe(R)OC recovered the DPP values accurately and consistently across different simulation runs.</w:t>
       </w:r>
     </w:p>
     <w:p>
@@ -9079,15 +9002,7 @@
           <w:sz w:val="24"/>
           <w:szCs w:val="24"/>
         </w:rPr>
-        <w:t>In a test of long-run Type I error rates, across two simulations using base data with a null effect the DPP Type I error rate was .04 and .03 (slightly o</w:t>
-      </w:r>
-      <w:r>
-        <w:rPr>
-          <w:rFonts w:ascii="Times New Roman" w:eastAsia="Times New Roman" w:hAnsi="Times New Roman" w:cs="Times New Roman"/>
-          <w:sz w:val="24"/>
-          <w:szCs w:val="24"/>
-        </w:rPr>
-        <w:t>utperforming pAUC, which had a Type I error rate of .07 in both cases).</w:t>
+        <w:t>In a test of long-run Type I error rates, across two simulations using base data with a null effect the DPP Type I error rate was .04 and .03 (slightly outperforming pAUC, which had a Type I error rate of .07 in both cases).</w:t>
       </w:r>
     </w:p>
     <w:p>
@@ -9105,15 +9020,7 @@
           <w:sz w:val="24"/>
           <w:szCs w:val="24"/>
         </w:rPr>
-        <w:t>Finally, I conducted two runs of a full power simulation with both AUC and DPP. The hypothetical ROC curves were again constructed using the “Medium Similarity” condition data from Col</w:t>
-      </w:r>
-      <w:r>
-        <w:rPr>
-          <w:rFonts w:ascii="Times New Roman" w:eastAsia="Times New Roman" w:hAnsi="Times New Roman" w:cs="Times New Roman"/>
-          <w:sz w:val="24"/>
-          <w:szCs w:val="24"/>
-        </w:rPr>
-        <w:t>loff et al. (2021a) as a base:</w:t>
+        <w:t>Finally, I conducted two runs of a full power simulation with both AUC and DPP. The hypothetical ROC curves were again constructed using the “Medium Similarity” condition data from Colloff et al. (2021a) as a base:</w:t>
       </w:r>
     </w:p>
     <w:p>
@@ -9340,23 +9247,7 @@
           <w:szCs w:val="24"/>
         </w:rPr>
         <w:lastRenderedPageBreak/>
-        <w:t>Again, power estimates differed slightly across runs (mostly at smaller sample sizes), but results were consistent overall. Interestingly, in this case it appears th</w:t>
-      </w:r>
-      <w:r>
-        <w:rPr>
-          <w:rFonts w:ascii="Times New Roman" w:eastAsia="Times New Roman" w:hAnsi="Times New Roman" w:cs="Times New Roman"/>
-          <w:sz w:val="24"/>
-          <w:szCs w:val="24"/>
-        </w:rPr>
-        <w:t xml:space="preserve">at power to detect the differences is substantially higher for DPP than for pAUC. I hesitate to draw any general conclusions, given that this is a single simulation (and additionally, in the validation using the data from Colloff et al., 2016, pAUC held a </w:t>
-      </w:r>
-      <w:r>
-        <w:rPr>
-          <w:rFonts w:ascii="Times New Roman" w:eastAsia="Times New Roman" w:hAnsi="Times New Roman" w:cs="Times New Roman"/>
-          <w:sz w:val="24"/>
-          <w:szCs w:val="24"/>
-        </w:rPr>
-        <w:t xml:space="preserve">power advantage over DPP). However, this does suggest that power can differ substantially depending on the measure </w:t>
+        <w:t xml:space="preserve">Again, power estimates differed slightly across runs (mostly at smaller sample sizes), but results were consistent overall. Interestingly, in this case it appears that power to detect the differences is substantially higher for DPP than for pAUC. I hesitate to draw any general conclusions, given that this is a single simulation (and additionally, in the validation using the data from Colloff et al., 2016, pAUC held a power advantage over DPP). However, this does suggest that power can differ substantially depending on the measure </w:t>
       </w:r>
       <w:proofErr w:type="gramStart"/>
       <w:r>
@@ -9417,31 +9308,7 @@
           <w:sz w:val="24"/>
           <w:szCs w:val="24"/>
         </w:rPr>
-        <w:t>In light o</w:t>
-      </w:r>
-      <w:r>
-        <w:rPr>
-          <w:rFonts w:ascii="Times New Roman" w:eastAsia="Times New Roman" w:hAnsi="Times New Roman" w:cs="Times New Roman"/>
-          <w:sz w:val="24"/>
-          <w:szCs w:val="24"/>
-        </w:rPr>
-        <w:t>f these testing results, I recommend that users: a) Use the default simulation parameters if analysis time is a concern, but to up the # of simulations per sample/effect size to 200 if time is not a concern, b) select only a few effect sizes/sample sizes f</w:t>
-      </w:r>
-      <w:r>
-        <w:rPr>
-          <w:rFonts w:ascii="Times New Roman" w:eastAsia="Times New Roman" w:hAnsi="Times New Roman" w:cs="Times New Roman"/>
-          <w:sz w:val="24"/>
-          <w:szCs w:val="24"/>
-        </w:rPr>
-        <w:t>or simulation (e.g., based on prior results documented in the app), c) set final planned sample size slightly higher than their target power (e.g., + .05-.10), and d) conduct a couple simulation runs (e.g., one with default settings to get a general idea o</w:t>
-      </w:r>
-      <w:r>
-        <w:rPr>
-          <w:rFonts w:ascii="Times New Roman" w:eastAsia="Times New Roman" w:hAnsi="Times New Roman" w:cs="Times New Roman"/>
-          <w:sz w:val="24"/>
-          <w:szCs w:val="24"/>
-        </w:rPr>
-        <w:t>f the sample size, then a finer-grained simulation including only a few sample sizes and using more simulations &amp; bootstrap iterations).</w:t>
+        <w:t>In light of these testing results, I recommend that users: a) Use the default simulation parameters if analysis time is a concern, but to up the # of simulations per sample/effect size to 200 if time is not a concern, b) select only a few effect sizes/sample sizes for simulation (e.g., based on prior results documented in the app), c) set final planned sample size slightly higher than their target power (e.g., + .05-.10), and d) conduct a couple simulation runs (e.g., one with default settings to get a general idea of the sample size, then a finer-grained simulation including only a few sample sizes and using more simulations &amp; bootstrap iterations).</w:t>
       </w:r>
     </w:p>
     <w:p>
@@ -9484,15 +9351,7 @@
           <w:sz w:val="24"/>
           <w:szCs w:val="24"/>
         </w:rPr>
-        <w:t>–Akan, M., Robinson, M. M., Mickes, L., Wixted, J. T., &amp; Benjamin, A. S. (2021). The effect of lineup size o</w:t>
-      </w:r>
-      <w:r>
-        <w:rPr>
-          <w:rFonts w:ascii="Times New Roman" w:eastAsia="Times New Roman" w:hAnsi="Times New Roman" w:cs="Times New Roman"/>
-          <w:sz w:val="24"/>
-          <w:szCs w:val="24"/>
-        </w:rPr>
-        <w:t>n eyewitness identification. Journal of Experimental Psychology: Applied, 27(2), 369–392.</w:t>
+        <w:t>–Akan, M., Robinson, M. M., Mickes, L., Wixted, J. T., &amp; Benjamin, A. S. (2021). The effect of lineup size on eyewitness identification. Journal of Experimental Psychology: Applied, 27(2), 369–392.</w:t>
       </w:r>
       <w:hyperlink r:id="rId21">
         <w:r>
@@ -9520,15 +9379,7 @@
           <w:sz w:val="24"/>
           <w:szCs w:val="24"/>
         </w:rPr>
-        <w:t>–Carlson, C. A., &amp; Carlson, M. A. (2014). An evaluation of lineup presentatio</w:t>
-      </w:r>
-      <w:r>
-        <w:rPr>
-          <w:rFonts w:ascii="Times New Roman" w:eastAsia="Times New Roman" w:hAnsi="Times New Roman" w:cs="Times New Roman"/>
-          <w:sz w:val="24"/>
-          <w:szCs w:val="24"/>
-        </w:rPr>
-        <w:t>n, weapon presence, and a distinctive feature using ROC analysis. Journal of Applied Research in Memory and Cognition, 3(2), 45–53.</w:t>
+        <w:t>–Carlson, C. A., &amp; Carlson, M. A. (2014). An evaluation of lineup presentation, weapon presence, and a distinctive feature using ROC analysis. Journal of Applied Research in Memory and Cognition, 3(2), 45–53.</w:t>
       </w:r>
       <w:hyperlink r:id="rId22">
         <w:r>
@@ -9556,15 +9407,7 @@
           <w:sz w:val="24"/>
           <w:szCs w:val="24"/>
         </w:rPr>
-        <w:t>–Colloff, M. F.</w:t>
-      </w:r>
-      <w:r>
-        <w:rPr>
-          <w:rFonts w:ascii="Times New Roman" w:eastAsia="Times New Roman" w:hAnsi="Times New Roman" w:cs="Times New Roman"/>
-          <w:sz w:val="24"/>
-          <w:szCs w:val="24"/>
-        </w:rPr>
-        <w:t xml:space="preserve">, Seale-Carlisle, T. M., Karoğlu, N., Rockey, J. C., Smith, H. M. J., Smith, L., Maltby, J., Yaremenko, S., &amp; Flowe, H. D. (2021). </w:t>
+        <w:t xml:space="preserve">–Colloff, M. F., Seale-Carlisle, T. M., Karoğlu, N., Rockey, J. C., Smith, H. M. J., Smith, L., Maltby, J., Yaremenko, S., &amp; Flowe, H. D. (2021). </w:t>
       </w:r>
       <w:proofErr w:type="gramStart"/>
       <w:r>
@@ -9610,15 +9453,7 @@
           <w:sz w:val="24"/>
           <w:szCs w:val="24"/>
         </w:rPr>
-        <w:t>–Colloff, M. F., Wade, K. A., &amp; Strange, D. (2016). Unfair Lineups Make Witnesses More Likely to Confuse Innocent and Guilty Suspects. Psychological Scienc</w:t>
-      </w:r>
-      <w:r>
-        <w:rPr>
-          <w:rFonts w:ascii="Times New Roman" w:eastAsia="Times New Roman" w:hAnsi="Times New Roman" w:cs="Times New Roman"/>
-          <w:sz w:val="24"/>
-          <w:szCs w:val="24"/>
-        </w:rPr>
-        <w:t>e, 27(9), 1227–1239.</w:t>
+        <w:t>–Colloff, M. F., Wade, K. A., &amp; Strange, D. (2016). Unfair Lineups Make Witnesses More Likely to Confuse Innocent and Guilty Suspects. Psychological Science, 27(9), 1227–1239.</w:t>
       </w:r>
       <w:hyperlink r:id="rId24">
         <w:r>
@@ -9647,15 +9482,7 @@
           <w:szCs w:val="24"/>
         </w:rPr>
         <w:lastRenderedPageBreak/>
-        <w:t>–Colloff, M. F., Wade, K. A., Strange, D., &amp; Wixted, J. T. (2018). Filler-Siphoning Theory Does Not Predict the Effect of Lineup Fairn</w:t>
-      </w:r>
-      <w:r>
-        <w:rPr>
-          <w:rFonts w:ascii="Times New Roman" w:eastAsia="Times New Roman" w:hAnsi="Times New Roman" w:cs="Times New Roman"/>
-          <w:sz w:val="24"/>
-          <w:szCs w:val="24"/>
-        </w:rPr>
-        <w:t xml:space="preserve">ess on the Ability to Discriminate Innocent </w:t>
+        <w:t xml:space="preserve">–Colloff, M. F., Wade, K. A., Strange, D., &amp; Wixted, J. T. (2018). Filler-Siphoning Theory Does Not Predict the Effect of Lineup Fairness on the Ability to Discriminate Innocent </w:t>
       </w:r>
       <w:proofErr w:type="gramStart"/>
       <w:r>
@@ -9682,15 +9509,7 @@
             <w:sz w:val="24"/>
             <w:szCs w:val="24"/>
           </w:rPr>
-          <w:t xml:space="preserve"> https://doi.org/10.1177/095679761878</w:t>
-        </w:r>
-        <w:r>
-          <w:rPr>
-            <w:rFonts w:ascii="Times New Roman" w:eastAsia="Times New Roman" w:hAnsi="Times New Roman" w:cs="Times New Roman"/>
-            <w:sz w:val="24"/>
-            <w:szCs w:val="24"/>
-          </w:rPr>
-          <w:t>6459</w:t>
+          <w:t xml:space="preserve"> https://doi.org/10.1177/0956797618786459</w:t>
         </w:r>
       </w:hyperlink>
     </w:p>
@@ -9737,15 +9556,7 @@
           <w:sz w:val="24"/>
           <w:szCs w:val="24"/>
         </w:rPr>
-        <w:t>–Dobolyi, D. G., &amp; Dodson, C. S. (2013). Eyewitness confidence in simultaneous and sequential lineups: A criterion shift account for sequential mistaken identification overconfidence. Journal of Experimen</w:t>
-      </w:r>
-      <w:r>
-        <w:rPr>
-          <w:rFonts w:ascii="Times New Roman" w:eastAsia="Times New Roman" w:hAnsi="Times New Roman" w:cs="Times New Roman"/>
-          <w:sz w:val="24"/>
-          <w:szCs w:val="24"/>
-        </w:rPr>
-        <w:t>tal Psychology: Applied, 19(4), 345–357.</w:t>
+        <w:t>–Dobolyi, D. G., &amp; Dodson, C. S. (2013). Eyewitness confidence in simultaneous and sequential lineups: A criterion shift account for sequential mistaken identification overconfidence. Journal of Experimental Psychology: Applied, 19(4), 345–357.</w:t>
       </w:r>
       <w:hyperlink r:id="rId27">
         <w:r>
@@ -9801,15 +9612,7 @@
           <w:sz w:val="24"/>
           <w:szCs w:val="24"/>
         </w:rPr>
-        <w:t>–Mickes, L., Flowe, H. D., &amp; Wixted, J. T. (2012). Receiver operating characteristic analysis of eyewitness memory: Comparing the diagnostic accuracy of simult</w:t>
-      </w:r>
-      <w:r>
-        <w:rPr>
-          <w:rFonts w:ascii="Times New Roman" w:eastAsia="Times New Roman" w:hAnsi="Times New Roman" w:cs="Times New Roman"/>
-          <w:sz w:val="24"/>
-          <w:szCs w:val="24"/>
-        </w:rPr>
-        <w:t>aneous versus sequential lineups. Journal of Experimental Psychology: Applied, 18(4), 361–376.</w:t>
+        <w:t>–Mickes, L., Flowe, H. D., &amp; Wixted, J. T. (2012). Receiver operating characteristic analysis of eyewitness memory: Comparing the diagnostic accuracy of simultaneous versus sequential lineups. Journal of Experimental Psychology: Applied, 18(4), 361–376.</w:t>
       </w:r>
       <w:hyperlink r:id="rId29">
         <w:r>
@@ -9837,15 +9640,7 @@
           <w:sz w:val="24"/>
           <w:szCs w:val="24"/>
         </w:rPr>
-        <w:t>–Morgan, D. P., Tamminen, J., Seale-Carlisle, T. M., &amp; Mickes, L. (2019). Th</w:t>
-      </w:r>
-      <w:r>
-        <w:rPr>
-          <w:rFonts w:ascii="Times New Roman" w:eastAsia="Times New Roman" w:hAnsi="Times New Roman" w:cs="Times New Roman"/>
-          <w:sz w:val="24"/>
-          <w:szCs w:val="24"/>
-        </w:rPr>
-        <w:t>e impact of sleep on eyewitness identifications. Royal Society Open Science, 6(12), 170501.</w:t>
+        <w:t>–Morgan, D. P., Tamminen, J., Seale-Carlisle, T. M., &amp; Mickes, L. (2019). The impact of sleep on eyewitness identifications. Royal Society Open Science, 6(12), 170501.</w:t>
       </w:r>
       <w:hyperlink r:id="rId30">
         <w:r>
@@ -9873,15 +9668,7 @@
           <w:sz w:val="24"/>
           <w:szCs w:val="24"/>
         </w:rPr>
-        <w:t>–Seale-Carlisle, T. M., &amp; Mickes, L. (2016). US line-ups outperform UK li</w:t>
-      </w:r>
-      <w:r>
-        <w:rPr>
-          <w:rFonts w:ascii="Times New Roman" w:eastAsia="Times New Roman" w:hAnsi="Times New Roman" w:cs="Times New Roman"/>
-          <w:sz w:val="24"/>
-          <w:szCs w:val="24"/>
-        </w:rPr>
-        <w:t>ne-ups. Royal Society Open Science, 3(9), 160300.</w:t>
+        <w:t>–Seale-Carlisle, T. M., &amp; Mickes, L. (2016). US line-ups outperform UK line-ups. Royal Society Open Science, 3(9), 160300.</w:t>
       </w:r>
       <w:hyperlink r:id="rId31">
         <w:r>
@@ -9909,15 +9696,7 @@
           <w:sz w:val="24"/>
           <w:szCs w:val="24"/>
         </w:rPr>
-        <w:t>–Smith, A. M., Lampinen, J. M., Wells, G. L., Smalarz, L., &amp; Mackovichova, S. (2019). Deviation from Perfect Perfor</w:t>
-      </w:r>
-      <w:r>
-        <w:rPr>
-          <w:rFonts w:ascii="Times New Roman" w:eastAsia="Times New Roman" w:hAnsi="Times New Roman" w:cs="Times New Roman"/>
-          <w:sz w:val="24"/>
-          <w:szCs w:val="24"/>
-        </w:rPr>
-        <w:t>mance Measures the Diagnostic Utility of Eyewitness Lineups but Partial Area Under the ROC Curve Does Not. Journal of Applied Research in Memory and Cognition, 8(1), 50–59.</w:t>
+        <w:t>–Smith, A. M., Lampinen, J. M., Wells, G. L., Smalarz, L., &amp; Mackovichova, S. (2019). Deviation from Perfect Performance Measures the Diagnostic Utility of Eyewitness Lineups but Partial Area Under the ROC Curve Does Not. Journal of Applied Research in Memory and Cognition, 8(1), 50–59.</w:t>
       </w:r>
       <w:hyperlink r:id="rId32">
         <w:r>
@@ -9926,15 +9705,7 @@
             <w:sz w:val="24"/>
             <w:szCs w:val="24"/>
           </w:rPr>
-          <w:t xml:space="preserve"> https://doi.org/10.</w:t>
-        </w:r>
-        <w:r>
-          <w:rPr>
-            <w:rFonts w:ascii="Times New Roman" w:eastAsia="Times New Roman" w:hAnsi="Times New Roman" w:cs="Times New Roman"/>
-            <w:sz w:val="24"/>
-            <w:szCs w:val="24"/>
-          </w:rPr>
-          <w:t>1016/j.jarmac.2018.09.003</w:t>
+          <w:t xml:space="preserve"> https://doi.org/10.1016/j.jarmac.2018.09.003</w:t>
         </w:r>
       </w:hyperlink>
     </w:p>
@@ -9955,15 +9726,7 @@
           <w:szCs w:val="24"/>
         </w:rPr>
         <w:lastRenderedPageBreak/>
-        <w:t>–Wetmore, S. A., Neuschatz, J. S., Gronlund, S. D., Wooten, A., Goodsell, C. A., &amp; Carlson, C. A. (2015). Effect of retention interval on showup and lineup performance. Journal of Applied Research in Memory and Cognition, 4(1), 8–</w:t>
-      </w:r>
-      <w:r>
-        <w:rPr>
-          <w:rFonts w:ascii="Times New Roman" w:eastAsia="Times New Roman" w:hAnsi="Times New Roman" w:cs="Times New Roman"/>
-          <w:sz w:val="24"/>
-          <w:szCs w:val="24"/>
-        </w:rPr>
-        <w:t>14.</w:t>
+        <w:t>–Wetmore, S. A., Neuschatz, J. S., Gronlund, S. D., Wooten, A., Goodsell, C. A., &amp; Carlson, C. A. (2015). Effect of retention interval on showup and lineup performance. Journal of Applied Research in Memory and Cognition, 4(1), 8–14.</w:t>
       </w:r>
       <w:hyperlink r:id="rId33">
         <w:r>

</xml_diff>